<commit_message>
SDD final origin push
</commit_message>
<xml_diff>
--- a/docs-final/SDP-Team101v0.3.0.docx
+++ b/docs-final/SDP-Team101v0.3.0.docx
@@ -1560,21 +1560,10 @@
         <w:p>
           <w:pPr>
             <w:pStyle w:val="TOC"/>
-            <w:jc w:val="center"/>
-            <w:rPr>
-              <w:rFonts w:ascii="黑体" w:eastAsia="黑体" w:hAnsi="黑体"/>
-              <w:color w:val="auto"/>
-              <w:sz w:val="30"/>
-              <w:szCs w:val="30"/>
-            </w:rPr>
           </w:pPr>
           <w:r>
             <w:rPr>
-              <w:rFonts w:ascii="黑体" w:eastAsia="黑体" w:hAnsi="黑体" w:hint="eastAsia"/>
-              <w:color w:val="auto"/>
-              <w:sz w:val="30"/>
-              <w:szCs w:val="30"/>
-              <w:lang w:eastAsia="zh-CN"/>
+              <w:rFonts w:hint="eastAsia"/>
             </w:rPr>
             <w:t>目录</w:t>
           </w:r>
@@ -4267,7 +4256,6 @@
     <w:p>
       <w:pPr>
         <w:pStyle w:val="1"/>
-        <w:spacing w:beforeLines="50" w:before="156" w:line="360" w:lineRule="auto"/>
       </w:pPr>
       <w:bookmarkStart w:id="10" w:name="_Toc40806856"/>
       <w:bookmarkStart w:id="11" w:name="_Toc40806958"/>
@@ -6168,7 +6156,6 @@
     <w:p>
       <w:pPr>
         <w:pStyle w:val="1"/>
-        <w:spacing w:beforeLines="50" w:before="156" w:line="360" w:lineRule="auto"/>
       </w:pPr>
       <w:bookmarkStart w:id="60" w:name="_Toc265683154"/>
       <w:bookmarkStart w:id="61" w:name="_Toc34431772"/>
@@ -6452,6 +6439,7 @@
                 <w:sz w:val="21"/>
                 <w:szCs w:val="21"/>
               </w:rPr>
+              <w:lastRenderedPageBreak/>
               <w:t>需求</w:t>
             </w:r>
           </w:p>
@@ -6524,16 +6512,7 @@
                 <w:sz w:val="21"/>
                 <w:szCs w:val="21"/>
               </w:rPr>
-              <w:t>与客户进行全</w:t>
-            </w:r>
-            <w:r>
-              <w:rPr>
-                <w:rFonts w:hint="eastAsia"/>
-                <w:sz w:val="21"/>
-                <w:szCs w:val="21"/>
-              </w:rPr>
-              <w:lastRenderedPageBreak/>
-              <w:t>面细致的交流沟通，明确需求，做出正确描述</w:t>
+              <w:t>与客户进行全面细致的交流沟通，明确需求，做出正确描述</w:t>
             </w:r>
           </w:p>
         </w:tc>
@@ -6557,17 +6536,7 @@
                 <w:sz w:val="21"/>
                 <w:szCs w:val="21"/>
               </w:rPr>
-              <w:lastRenderedPageBreak/>
-              <w:t>事先进行需求</w:t>
-            </w:r>
-            <w:r>
-              <w:rPr>
-                <w:rFonts w:hint="eastAsia"/>
-                <w:sz w:val="21"/>
-                <w:szCs w:val="21"/>
-              </w:rPr>
-              <w:lastRenderedPageBreak/>
-              <w:t>评审</w:t>
+              <w:t>事先进行需求评审</w:t>
             </w:r>
           </w:p>
         </w:tc>
@@ -7759,7 +7728,7 @@
                 <w:sz w:val="21"/>
                 <w:szCs w:val="21"/>
               </w:rPr>
-              <w:t>及时进行培训或调整人员分</w:t>
+              <w:t>及时进行培训</w:t>
             </w:r>
             <w:r>
               <w:rPr>
@@ -7768,7 +7737,7 @@
                 <w:szCs w:val="21"/>
               </w:rPr>
               <w:lastRenderedPageBreak/>
-              <w:t>配</w:t>
+              <w:t>或调整人员分配</w:t>
             </w:r>
           </w:p>
         </w:tc>
@@ -7793,7 +7762,16 @@
                 <w:szCs w:val="21"/>
               </w:rPr>
               <w:lastRenderedPageBreak/>
-              <w:t>加强个人技术水平</w:t>
+              <w:t>加强个人技术</w:t>
+            </w:r>
+            <w:r>
+              <w:rPr>
+                <w:rFonts w:hint="eastAsia"/>
+                <w:sz w:val="21"/>
+                <w:szCs w:val="21"/>
+              </w:rPr>
+              <w:lastRenderedPageBreak/>
+              <w:t>水平</w:t>
             </w:r>
           </w:p>
         </w:tc>
@@ -8177,7 +8155,6 @@
     <w:p>
       <w:pPr>
         <w:pStyle w:val="1"/>
-        <w:spacing w:beforeLines="50" w:before="156" w:line="360" w:lineRule="auto"/>
       </w:pPr>
       <w:bookmarkStart w:id="65" w:name="_Toc265683156"/>
       <w:bookmarkStart w:id="66" w:name="_Toc34431773"/>
@@ -8483,13 +8460,19 @@
         <w:rPr>
           <w:rFonts w:hint="eastAsia"/>
         </w:rPr>
-        <w:t>。在需求阶段就给出相对完整的架构设计方案，灵活安排人员分配。在第一阶段的核心功能交付后可以得到可运行的软件雏形，及时获得用户反馈并改进调整后续开发计划。</w:t>
+        <w:t>。在需求阶段就给出相对完整的架构设计方案，灵活安排人员分配。在第一阶段的核心功能交付后可以</w:t>
+      </w:r>
+      <w:r>
+        <w:rPr>
+          <w:rFonts w:hint="eastAsia"/>
+        </w:rPr>
+        <w:lastRenderedPageBreak/>
+        <w:t>得到可运行的软件雏形，及时获得用户反馈并改进调整后续开发计划。</w:t>
       </w:r>
     </w:p>
     <w:p>
       <w:pPr>
         <w:pStyle w:val="1"/>
-        <w:spacing w:beforeLines="50" w:before="156" w:line="360" w:lineRule="auto"/>
       </w:pPr>
       <w:bookmarkStart w:id="67" w:name="_Toc265683157"/>
       <w:bookmarkStart w:id="68" w:name="_Toc34431774"/>
@@ -8497,7 +8480,6 @@
         <w:rPr>
           <w:rFonts w:hint="eastAsia"/>
         </w:rPr>
-        <w:lastRenderedPageBreak/>
         <w:t>资源计划</w:t>
       </w:r>
       <w:bookmarkEnd w:id="67"/>
@@ -8658,7 +8640,6 @@
     <w:p>
       <w:pPr>
         <w:pStyle w:val="1"/>
-        <w:spacing w:beforeLines="50" w:before="156" w:line="360" w:lineRule="auto"/>
       </w:pPr>
       <w:bookmarkStart w:id="69" w:name="_Toc265683159"/>
       <w:bookmarkStart w:id="70" w:name="_Toc34431775"/>
@@ -9577,7 +9558,16 @@
                 <w:sz w:val="21"/>
                 <w:szCs w:val="21"/>
               </w:rPr>
-              <w:t>软件设计文档已完成，准备软件设计评审</w:t>
+              <w:t>软件设计文档已完成，准备软件</w:t>
+            </w:r>
+            <w:r>
+              <w:rPr>
+                <w:rFonts w:hint="eastAsia"/>
+                <w:sz w:val="21"/>
+                <w:szCs w:val="21"/>
+              </w:rPr>
+              <w:lastRenderedPageBreak/>
+              <w:t>设计评审</w:t>
             </w:r>
             <w:r>
               <w:rPr>
@@ -9611,6 +9601,7 @@
                 <w:sz w:val="21"/>
                 <w:szCs w:val="21"/>
               </w:rPr>
+              <w:lastRenderedPageBreak/>
               <w:t>8</w:t>
             </w:r>
           </w:p>
@@ -9734,7 +9725,6 @@
                 <w:sz w:val="21"/>
                 <w:szCs w:val="21"/>
               </w:rPr>
-              <w:lastRenderedPageBreak/>
               <w:t>9</w:t>
             </w:r>
           </w:p>
@@ -11749,6 +11739,7 @@
                 <w:sz w:val="21"/>
                 <w:szCs w:val="21"/>
               </w:rPr>
+              <w:lastRenderedPageBreak/>
               <w:t>制定识别抓取目标功能设计方案</w:t>
             </w:r>
           </w:p>
@@ -11773,6 +11764,7 @@
                 <w:sz w:val="21"/>
                 <w:szCs w:val="21"/>
               </w:rPr>
+              <w:lastRenderedPageBreak/>
               <w:t>施雨萌、郭若熙</w:t>
             </w:r>
           </w:p>
@@ -11791,6 +11783,7 @@
                 <w:sz w:val="21"/>
                 <w:szCs w:val="21"/>
               </w:rPr>
+              <w:lastRenderedPageBreak/>
               <w:t>孙一丹、郑奕</w:t>
             </w:r>
           </w:p>
@@ -11817,6 +11810,7 @@
                 <w:sz w:val="21"/>
                 <w:szCs w:val="21"/>
               </w:rPr>
+              <w:lastRenderedPageBreak/>
               <w:t>8</w:t>
             </w:r>
           </w:p>
@@ -11917,7 +11911,6 @@
                 <w:sz w:val="21"/>
                 <w:szCs w:val="21"/>
               </w:rPr>
-              <w:lastRenderedPageBreak/>
               <w:t>9</w:t>
             </w:r>
           </w:p>
@@ -14035,7 +14028,7 @@
   <w:abstractNum w:abstractNumId="5" w15:restartNumberingAfterBreak="0">
     <w:nsid w:val="745F337A"/>
     <w:multiLevelType w:val="multilevel"/>
-    <w:tmpl w:val="C47EA244"/>
+    <w:tmpl w:val="2EB89CEC"/>
     <w:lvl w:ilvl="0">
       <w:start w:val="1"/>
       <w:numFmt w:val="decimal"/>
@@ -14670,7 +14663,7 @@
     <w:link w:val="10"/>
     <w:autoRedefine/>
     <w:qFormat/>
-    <w:rsid w:val="008B1DFA"/>
+    <w:rsid w:val="00521D63"/>
     <w:pPr>
       <w:keepNext/>
       <w:keepLines/>
@@ -14907,7 +14900,7 @@
     <w:name w:val="标题 1 字符"/>
     <w:basedOn w:val="a0"/>
     <w:link w:val="1"/>
-    <w:rsid w:val="008B1DFA"/>
+    <w:rsid w:val="00521D63"/>
     <w:rPr>
       <w:rFonts w:ascii="Times New Roman" w:eastAsia="黑体" w:hAnsi="Times New Roman" w:cs="Times New Roman"/>
       <w:b/>
@@ -15953,7 +15946,7 @@
 </file>
 
 <file path=customXml/itemProps1.xml><?xml version="1.0" encoding="utf-8"?>
-<ds:datastoreItem xmlns:ds="http://schemas.openxmlformats.org/officeDocument/2006/customXml" ds:itemID="{27FE3327-2053-4B84-BB87-12BC30590A66}">
+<ds:datastoreItem xmlns:ds="http://schemas.openxmlformats.org/officeDocument/2006/customXml" ds:itemID="{B2DA1D0F-FF96-4EB5-8CCC-E4B9A074FD18}">
   <ds:schemaRefs>
     <ds:schemaRef ds:uri="http://schemas.openxmlformats.org/officeDocument/2006/bibliography"/>
   </ds:schemaRefs>

</xml_diff>